<commit_message>
2025 cmar report template
</commit_message>
<xml_diff>
--- a/cmar_report_template.docx
+++ b/cmar_report_template.docx
@@ -1,6 +1,6 @@
 
 <file path=word/document.xml><?xml version="1.0" encoding="utf-8"?>
-<w:document xmlns:wpc="http://schemas.microsoft.com/office/word/2010/wordprocessingCanvas" xmlns:cx="http://schemas.microsoft.com/office/drawing/2014/chartex" xmlns:cx1="http://schemas.microsoft.com/office/drawing/2015/9/8/chartex" xmlns:cx2="http://schemas.microsoft.com/office/drawing/2015/10/21/chartex" xmlns:cx3="http://schemas.microsoft.com/office/drawing/2016/5/9/chartex" xmlns:cx4="http://schemas.microsoft.com/office/drawing/2016/5/10/chartex" xmlns:cx5="http://schemas.microsoft.com/office/drawing/2016/5/11/chartex" xmlns:cx6="http://schemas.microsoft.com/office/drawing/2016/5/12/chartex" xmlns:cx7="http://schemas.microsoft.com/office/drawing/2016/5/13/chartex" xmlns:cx8="http://schemas.microsoft.com/office/drawing/2016/5/14/chartex" xmlns:mc="http://schemas.openxmlformats.org/markup-compatibility/2006" xmlns:aink="http://schemas.microsoft.com/office/drawing/2016/ink" xmlns:am3d="http://schemas.microsoft.com/office/drawing/2017/model3d" xmlns:o="urn:schemas-microsoft-com:office:office" xmlns:oel="http://schemas.microsoft.com/office/2019/extlst" xmlns:r="http://schemas.openxmlformats.org/officeDocument/2006/relationships" xmlns:m="http://schemas.openxmlformats.org/officeDocument/2006/math" xmlns:v="urn:schemas-microsoft-com:vml" xmlns:wp14="http://schemas.microsoft.com/office/word/2010/wordprocessingDrawing" xmlns:wp="http://schemas.openxmlformats.org/drawingml/2006/wordprocessingDrawing" xmlns:w10="urn:schemas-microsoft-com:office:word" xmlns:w="http://schemas.openxmlformats.org/wordprocessingml/2006/main" xmlns:w14="http://schemas.microsoft.com/office/word/2010/wordml" xmlns:w15="http://schemas.microsoft.com/office/word/2012/wordml" xmlns:w16cex="http://schemas.microsoft.com/office/word/2018/wordml/cex" xmlns:w16cid="http://schemas.microsoft.com/office/word/2016/wordml/cid" xmlns:w16="http://schemas.microsoft.com/office/word/2018/wordml" xmlns:w16sdtdh="http://schemas.microsoft.com/office/word/2020/wordml/sdtdatahash" xmlns:w16se="http://schemas.microsoft.com/office/word/2015/wordml/symex" xmlns:wpg="http://schemas.microsoft.com/office/word/2010/wordprocessingGroup" xmlns:wpi="http://schemas.microsoft.com/office/word/2010/wordprocessingInk" xmlns:wne="http://schemas.microsoft.com/office/word/2006/wordml" xmlns:wps="http://schemas.microsoft.com/office/word/2010/wordprocessingShape" mc:Ignorable="w14 w15 w16se w16cid w16 w16cex w16sdtdh wp14">
+<w:document xmlns:wpc="http://schemas.microsoft.com/office/word/2010/wordprocessingCanvas" xmlns:cx="http://schemas.microsoft.com/office/drawing/2014/chartex" xmlns:cx1="http://schemas.microsoft.com/office/drawing/2015/9/8/chartex" xmlns:cx2="http://schemas.microsoft.com/office/drawing/2015/10/21/chartex" xmlns:cx3="http://schemas.microsoft.com/office/drawing/2016/5/9/chartex" xmlns:cx4="http://schemas.microsoft.com/office/drawing/2016/5/10/chartex" xmlns:cx5="http://schemas.microsoft.com/office/drawing/2016/5/11/chartex" xmlns:cx6="http://schemas.microsoft.com/office/drawing/2016/5/12/chartex" xmlns:cx7="http://schemas.microsoft.com/office/drawing/2016/5/13/chartex" xmlns:cx8="http://schemas.microsoft.com/office/drawing/2016/5/14/chartex" xmlns:mc="http://schemas.openxmlformats.org/markup-compatibility/2006" xmlns:aink="http://schemas.microsoft.com/office/drawing/2016/ink" xmlns:am3d="http://schemas.microsoft.com/office/drawing/2017/model3d" xmlns:o="urn:schemas-microsoft-com:office:office" xmlns:oel="http://schemas.microsoft.com/office/2019/extlst" xmlns:r="http://schemas.openxmlformats.org/officeDocument/2006/relationships" xmlns:m="http://schemas.openxmlformats.org/officeDocument/2006/math" xmlns:v="urn:schemas-microsoft-com:vml" xmlns:wp14="http://schemas.microsoft.com/office/word/2010/wordprocessingDrawing" xmlns:wp="http://schemas.openxmlformats.org/drawingml/2006/wordprocessingDrawing" xmlns:w10="urn:schemas-microsoft-com:office:word" xmlns:w="http://schemas.openxmlformats.org/wordprocessingml/2006/main" xmlns:w14="http://schemas.microsoft.com/office/word/2010/wordml" xmlns:w15="http://schemas.microsoft.com/office/word/2012/wordml" xmlns:w16cex="http://schemas.microsoft.com/office/word/2018/wordml/cex" xmlns:w16cid="http://schemas.microsoft.com/office/word/2016/wordml/cid" xmlns:w16="http://schemas.microsoft.com/office/word/2018/wordml" xmlns:w16du="http://schemas.microsoft.com/office/word/2023/wordml/word16du" xmlns:w16sdtdh="http://schemas.microsoft.com/office/word/2020/wordml/sdtdatahash" xmlns:w16se="http://schemas.microsoft.com/office/word/2015/wordml/symex" xmlns:wpg="http://schemas.microsoft.com/office/word/2010/wordprocessingGroup" xmlns:wpi="http://schemas.microsoft.com/office/word/2010/wordprocessingInk" xmlns:wne="http://schemas.microsoft.com/office/word/2006/wordml" xmlns:wps="http://schemas.microsoft.com/office/word/2010/wordprocessingShape" mc:Ignorable="w14 w15 w16se w16cid w16 w16cex w16sdtdh w16du wp14">
   <w:body>
     <w:p>
       <w:pPr>
@@ -65,7 +65,7 @@
           <w:r>
             <w:fldChar w:fldCharType="separate"/>
           </w:r>
-          <w:hyperlink w:anchor="_Toc160023130" w:history="1">
+          <w:hyperlink w:anchor="_Toc182816660" w:history="1">
             <w:r>
               <w:rPr>
                 <w:rStyle w:val="Hyperlink"/>
@@ -110,7 +110,7 @@
                 <w:noProof/>
                 <w:webHidden/>
               </w:rPr>
-              <w:instrText xml:space="preserve"> PAGEREF _Toc160023130 \h </w:instrText>
+              <w:instrText xml:space="preserve"> PAGEREF _Toc182816660 \h </w:instrText>
             </w:r>
             <w:r>
               <w:rPr>
@@ -157,7 +157,7 @@
               <w14:ligatures w14:val="standardContextual"/>
             </w:rPr>
           </w:pPr>
-          <w:hyperlink w:anchor="_Toc160023131" w:history="1">
+          <w:hyperlink w:anchor="_Toc182816661" w:history="1">
             <w:r>
               <w:rPr>
                 <w:rStyle w:val="Hyperlink"/>
@@ -202,7 +202,7 @@
                 <w:noProof/>
                 <w:webHidden/>
               </w:rPr>
-              <w:instrText xml:space="preserve"> PAGEREF _Toc160023131 \h </w:instrText>
+              <w:instrText xml:space="preserve"> PAGEREF _Toc182816661 \h </w:instrText>
             </w:r>
             <w:r>
               <w:rPr>
@@ -249,7 +249,7 @@
               <w14:ligatures w14:val="standardContextual"/>
             </w:rPr>
           </w:pPr>
-          <w:hyperlink w:anchor="_Toc160023132" w:history="1">
+          <w:hyperlink w:anchor="_Toc182816662" w:history="1">
             <w:r>
               <w:rPr>
                 <w:rStyle w:val="Hyperlink"/>
@@ -294,7 +294,7 @@
                 <w:noProof/>
                 <w:webHidden/>
               </w:rPr>
-              <w:instrText xml:space="preserve"> PAGEREF _Toc160023132 \h </w:instrText>
+              <w:instrText xml:space="preserve"> PAGEREF _Toc182816662 \h </w:instrText>
             </w:r>
             <w:r>
               <w:rPr>
@@ -345,7 +345,7 @@
       <w:pPr>
         <w:pStyle w:val="Heading1"/>
       </w:pPr>
-      <w:bookmarkStart w:id="0" w:name="_Toc160023130"/>
+      <w:bookmarkStart w:id="0" w:name="_Toc182816660"/>
       <w:bookmarkStart w:id="1" w:name="header-1"/>
       <w:r>
         <w:t>Header 1</w:t>
@@ -383,10 +383,13 @@
       <w:pPr>
         <w:pStyle w:val="Heading2"/>
       </w:pPr>
-      <w:bookmarkStart w:id="2" w:name="_Toc160023131"/>
+      <w:bookmarkStart w:id="2" w:name="_Toc182816661"/>
       <w:bookmarkStart w:id="3" w:name="header-2"/>
       <w:r>
-        <w:t>Header 2</w:t>
+        <w:t>Header</w:t>
+      </w:r>
+      <w:r>
+        <w:t xml:space="preserve"> 2</w:t>
       </w:r>
       <w:bookmarkEnd w:id="2"/>
     </w:p>
@@ -402,7 +405,7 @@
       <w:pPr>
         <w:pStyle w:val="Heading3"/>
       </w:pPr>
-      <w:bookmarkStart w:id="4" w:name="_Toc160023132"/>
+      <w:bookmarkStart w:id="4" w:name="_Toc182816662"/>
       <w:bookmarkStart w:id="5" w:name="header-3"/>
       <w:r>
         <w:t>Header 3</w:t>
@@ -921,6 +924,7 @@
     </w:p>
     <w:sectPr>
       <w:headerReference w:type="default" r:id="rId9"/>
+      <w:footerReference w:type="default" r:id="rId10"/>
       <w:pgSz w:w="12240" w:h="15840"/>
       <w:pgMar w:top="1440" w:right="1440" w:bottom="1440" w:left="1440" w:header="720" w:footer="720" w:gutter="0"/>
       <w:cols w:space="720"/>
@@ -930,7 +934,7 @@
 </file>
 
 <file path=word/endnotes.xml><?xml version="1.0" encoding="utf-8"?>
-<w:endnotes xmlns:wpc="http://schemas.microsoft.com/office/word/2010/wordprocessingCanvas" xmlns:cx="http://schemas.microsoft.com/office/drawing/2014/chartex" xmlns:cx1="http://schemas.microsoft.com/office/drawing/2015/9/8/chartex" xmlns:cx2="http://schemas.microsoft.com/office/drawing/2015/10/21/chartex" xmlns:cx3="http://schemas.microsoft.com/office/drawing/2016/5/9/chartex" xmlns:cx4="http://schemas.microsoft.com/office/drawing/2016/5/10/chartex" xmlns:cx5="http://schemas.microsoft.com/office/drawing/2016/5/11/chartex" xmlns:cx6="http://schemas.microsoft.com/office/drawing/2016/5/12/chartex" xmlns:cx7="http://schemas.microsoft.com/office/drawing/2016/5/13/chartex" xmlns:cx8="http://schemas.microsoft.com/office/drawing/2016/5/14/chartex" xmlns:mc="http://schemas.openxmlformats.org/markup-compatibility/2006" xmlns:aink="http://schemas.microsoft.com/office/drawing/2016/ink" xmlns:am3d="http://schemas.microsoft.com/office/drawing/2017/model3d" xmlns:o="urn:schemas-microsoft-com:office:office" xmlns:oel="http://schemas.microsoft.com/office/2019/extlst" xmlns:r="http://schemas.openxmlformats.org/officeDocument/2006/relationships" xmlns:m="http://schemas.openxmlformats.org/officeDocument/2006/math" xmlns:v="urn:schemas-microsoft-com:vml" xmlns:wp14="http://schemas.microsoft.com/office/word/2010/wordprocessingDrawing" xmlns:wp="http://schemas.openxmlformats.org/drawingml/2006/wordprocessingDrawing" xmlns:w10="urn:schemas-microsoft-com:office:word" xmlns:w="http://schemas.openxmlformats.org/wordprocessingml/2006/main" xmlns:w14="http://schemas.microsoft.com/office/word/2010/wordml" xmlns:w15="http://schemas.microsoft.com/office/word/2012/wordml" xmlns:w16cex="http://schemas.microsoft.com/office/word/2018/wordml/cex" xmlns:w16cid="http://schemas.microsoft.com/office/word/2016/wordml/cid" xmlns:w16="http://schemas.microsoft.com/office/word/2018/wordml" xmlns:w16sdtdh="http://schemas.microsoft.com/office/word/2020/wordml/sdtdatahash" xmlns:w16se="http://schemas.microsoft.com/office/word/2015/wordml/symex" xmlns:wpg="http://schemas.microsoft.com/office/word/2010/wordprocessingGroup" xmlns:wpi="http://schemas.microsoft.com/office/word/2010/wordprocessingInk" xmlns:wne="http://schemas.microsoft.com/office/word/2006/wordml" xmlns:wps="http://schemas.microsoft.com/office/word/2010/wordprocessingShape" mc:Ignorable="w14 w15 w16se w16cid w16 w16cex w16sdtdh wp14">
+<w:endnotes xmlns:wpc="http://schemas.microsoft.com/office/word/2010/wordprocessingCanvas" xmlns:cx="http://schemas.microsoft.com/office/drawing/2014/chartex" xmlns:cx1="http://schemas.microsoft.com/office/drawing/2015/9/8/chartex" xmlns:cx2="http://schemas.microsoft.com/office/drawing/2015/10/21/chartex" xmlns:cx3="http://schemas.microsoft.com/office/drawing/2016/5/9/chartex" xmlns:cx4="http://schemas.microsoft.com/office/drawing/2016/5/10/chartex" xmlns:cx5="http://schemas.microsoft.com/office/drawing/2016/5/11/chartex" xmlns:cx6="http://schemas.microsoft.com/office/drawing/2016/5/12/chartex" xmlns:cx7="http://schemas.microsoft.com/office/drawing/2016/5/13/chartex" xmlns:cx8="http://schemas.microsoft.com/office/drawing/2016/5/14/chartex" xmlns:mc="http://schemas.openxmlformats.org/markup-compatibility/2006" xmlns:aink="http://schemas.microsoft.com/office/drawing/2016/ink" xmlns:am3d="http://schemas.microsoft.com/office/drawing/2017/model3d" xmlns:o="urn:schemas-microsoft-com:office:office" xmlns:oel="http://schemas.microsoft.com/office/2019/extlst" xmlns:r="http://schemas.openxmlformats.org/officeDocument/2006/relationships" xmlns:m="http://schemas.openxmlformats.org/officeDocument/2006/math" xmlns:v="urn:schemas-microsoft-com:vml" xmlns:wp14="http://schemas.microsoft.com/office/word/2010/wordprocessingDrawing" xmlns:wp="http://schemas.openxmlformats.org/drawingml/2006/wordprocessingDrawing" xmlns:w10="urn:schemas-microsoft-com:office:word" xmlns:w="http://schemas.openxmlformats.org/wordprocessingml/2006/main" xmlns:w14="http://schemas.microsoft.com/office/word/2010/wordml" xmlns:w15="http://schemas.microsoft.com/office/word/2012/wordml" xmlns:w16cex="http://schemas.microsoft.com/office/word/2018/wordml/cex" xmlns:w16cid="http://schemas.microsoft.com/office/word/2016/wordml/cid" xmlns:w16="http://schemas.microsoft.com/office/word/2018/wordml" xmlns:w16du="http://schemas.microsoft.com/office/word/2023/wordml/word16du" xmlns:w16sdtdh="http://schemas.microsoft.com/office/word/2020/wordml/sdtdatahash" xmlns:w16se="http://schemas.microsoft.com/office/word/2015/wordml/symex" xmlns:wpg="http://schemas.microsoft.com/office/word/2010/wordprocessingGroup" xmlns:wpi="http://schemas.microsoft.com/office/word/2010/wordprocessingInk" xmlns:wne="http://schemas.microsoft.com/office/word/2006/wordml" xmlns:wps="http://schemas.microsoft.com/office/word/2010/wordprocessingShape" mc:Ignorable="w14 w15 w16se w16cid w16 w16cex w16sdtdh w16du wp14">
   <w:endnote w:type="separator" w:id="-1">
     <w:p>
       <w:pPr>
@@ -954,8 +958,142 @@
 </w:endnotes>
 </file>
 
+<file path=word/footer1.xml><?xml version="1.0" encoding="utf-8"?>
+<w:ftr xmlns:wpc="http://schemas.microsoft.com/office/word/2010/wordprocessingCanvas" xmlns:cx="http://schemas.microsoft.com/office/drawing/2014/chartex" xmlns:cx1="http://schemas.microsoft.com/office/drawing/2015/9/8/chartex" xmlns:cx2="http://schemas.microsoft.com/office/drawing/2015/10/21/chartex" xmlns:cx3="http://schemas.microsoft.com/office/drawing/2016/5/9/chartex" xmlns:cx4="http://schemas.microsoft.com/office/drawing/2016/5/10/chartex" xmlns:cx5="http://schemas.microsoft.com/office/drawing/2016/5/11/chartex" xmlns:cx6="http://schemas.microsoft.com/office/drawing/2016/5/12/chartex" xmlns:cx7="http://schemas.microsoft.com/office/drawing/2016/5/13/chartex" xmlns:cx8="http://schemas.microsoft.com/office/drawing/2016/5/14/chartex" xmlns:mc="http://schemas.openxmlformats.org/markup-compatibility/2006" xmlns:aink="http://schemas.microsoft.com/office/drawing/2016/ink" xmlns:am3d="http://schemas.microsoft.com/office/drawing/2017/model3d" xmlns:o="urn:schemas-microsoft-com:office:office" xmlns:oel="http://schemas.microsoft.com/office/2019/extlst" xmlns:r="http://schemas.openxmlformats.org/officeDocument/2006/relationships" xmlns:m="http://schemas.openxmlformats.org/officeDocument/2006/math" xmlns:v="urn:schemas-microsoft-com:vml" xmlns:wp14="http://schemas.microsoft.com/office/word/2010/wordprocessingDrawing" xmlns:wp="http://schemas.openxmlformats.org/drawingml/2006/wordprocessingDrawing" xmlns:w10="urn:schemas-microsoft-com:office:word" xmlns:w="http://schemas.openxmlformats.org/wordprocessingml/2006/main" xmlns:w14="http://schemas.microsoft.com/office/word/2010/wordml" xmlns:w15="http://schemas.microsoft.com/office/word/2012/wordml" xmlns:w16cex="http://schemas.microsoft.com/office/word/2018/wordml/cex" xmlns:w16cid="http://schemas.microsoft.com/office/word/2016/wordml/cid" xmlns:w16="http://schemas.microsoft.com/office/word/2018/wordml" xmlns:w16du="http://schemas.microsoft.com/office/word/2023/wordml/word16du" xmlns:w16sdtdh="http://schemas.microsoft.com/office/word/2020/wordml/sdtdatahash" xmlns:w16se="http://schemas.microsoft.com/office/word/2015/wordml/symex" xmlns:wpg="http://schemas.microsoft.com/office/word/2010/wordprocessingGroup" xmlns:wpi="http://schemas.microsoft.com/office/word/2010/wordprocessingInk" xmlns:wne="http://schemas.microsoft.com/office/word/2006/wordml" xmlns:wps="http://schemas.microsoft.com/office/word/2010/wordprocessingShape" mc:Ignorable="w14 w15 w16se w16cid w16 w16cex w16sdtdh w16du wp14">
+  <w:sdt>
+    <w:sdtPr>
+      <w:rPr>
+        <w:rFonts w:ascii="Ebrima" w:hAnsi="Ebrima"/>
+        <w:sz w:val="18"/>
+        <w:szCs w:val="18"/>
+      </w:rPr>
+      <w:id w:val="1850595007"/>
+      <w:docPartObj>
+        <w:docPartGallery w:val="Page Numbers (Bottom of Page)"/>
+        <w:docPartUnique/>
+      </w:docPartObj>
+    </w:sdtPr>
+    <w:sdtEndPr>
+      <w:rPr>
+        <w:noProof/>
+        <w:sz w:val="22"/>
+        <w:szCs w:val="22"/>
+      </w:rPr>
+    </w:sdtEndPr>
+    <w:sdtContent>
+      <w:p>
+        <w:pPr>
+          <w:pStyle w:val="Footer"/>
+          <w:jc w:val="right"/>
+          <w:rPr>
+            <w:rFonts w:ascii="Ebrima" w:hAnsi="Ebrima"/>
+            <w:sz w:val="22"/>
+            <w:szCs w:val="22"/>
+          </w:rPr>
+        </w:pPr>
+        <w:r>
+          <w:rPr>
+            <w:rFonts w:ascii="Ebrima" w:hAnsi="Ebrima"/>
+            <w:sz w:val="18"/>
+            <w:szCs w:val="18"/>
+          </w:rPr>
+          <w:t>CMAR W</w:t>
+        </w:r>
+        <w:r>
+          <w:rPr>
+            <w:rFonts w:ascii="Ebrima" w:hAnsi="Ebrima"/>
+            <w:sz w:val="18"/>
+            <w:szCs w:val="18"/>
+          </w:rPr>
+          <w:t>ATER QUALITY</w:t>
+        </w:r>
+        <w:r>
+          <w:rPr>
+            <w:rFonts w:ascii="Ebrima" w:hAnsi="Ebrima"/>
+            <w:sz w:val="18"/>
+            <w:szCs w:val="18"/>
+          </w:rPr>
+          <w:t xml:space="preserve"> REPORT</w:t>
+        </w:r>
+        <w:r>
+          <w:rPr>
+            <w:rFonts w:ascii="Ebrima" w:hAnsi="Ebrima"/>
+            <w:sz w:val="18"/>
+            <w:szCs w:val="18"/>
+          </w:rPr>
+          <w:tab/>
+        </w:r>
+        <w:r>
+          <w:rPr>
+            <w:rFonts w:ascii="Ebrima" w:hAnsi="Ebrima"/>
+            <w:sz w:val="18"/>
+            <w:szCs w:val="18"/>
+          </w:rPr>
+          <w:tab/>
+        </w:r>
+        <w:r>
+          <w:rPr>
+            <w:rFonts w:ascii="Ebrima" w:hAnsi="Ebrima"/>
+            <w:sz w:val="22"/>
+            <w:szCs w:val="22"/>
+          </w:rPr>
+          <w:t xml:space="preserve"> </w:t>
+        </w:r>
+        <w:r>
+          <w:rPr>
+            <w:rFonts w:ascii="Ebrima" w:hAnsi="Ebrima"/>
+            <w:sz w:val="22"/>
+            <w:szCs w:val="22"/>
+          </w:rPr>
+          <w:fldChar w:fldCharType="begin"/>
+        </w:r>
+        <w:r>
+          <w:rPr>
+            <w:rFonts w:ascii="Ebrima" w:hAnsi="Ebrima"/>
+            <w:sz w:val="22"/>
+            <w:szCs w:val="22"/>
+          </w:rPr>
+          <w:instrText xml:space="preserve"> PAGE   \* MERGEFORMAT </w:instrText>
+        </w:r>
+        <w:r>
+          <w:rPr>
+            <w:rFonts w:ascii="Ebrima" w:hAnsi="Ebrima"/>
+            <w:sz w:val="22"/>
+            <w:szCs w:val="22"/>
+          </w:rPr>
+          <w:fldChar w:fldCharType="separate"/>
+        </w:r>
+        <w:r>
+          <w:rPr>
+            <w:rFonts w:ascii="Ebrima" w:hAnsi="Ebrima"/>
+            <w:noProof/>
+            <w:sz w:val="22"/>
+            <w:szCs w:val="22"/>
+          </w:rPr>
+          <w:t>2</w:t>
+        </w:r>
+        <w:r>
+          <w:rPr>
+            <w:rFonts w:ascii="Ebrima" w:hAnsi="Ebrima"/>
+            <w:noProof/>
+            <w:sz w:val="22"/>
+            <w:szCs w:val="22"/>
+          </w:rPr>
+          <w:fldChar w:fldCharType="end"/>
+        </w:r>
+      </w:p>
+    </w:sdtContent>
+  </w:sdt>
+  <w:p>
+    <w:pPr>
+      <w:pStyle w:val="Footer"/>
+    </w:pPr>
+  </w:p>
+</w:ftr>
+</file>
+
 <file path=word/footnotes.xml><?xml version="1.0" encoding="utf-8"?>
-<w:footnotes xmlns:wpc="http://schemas.microsoft.com/office/word/2010/wordprocessingCanvas" xmlns:cx="http://schemas.microsoft.com/office/drawing/2014/chartex" xmlns:cx1="http://schemas.microsoft.com/office/drawing/2015/9/8/chartex" xmlns:cx2="http://schemas.microsoft.com/office/drawing/2015/10/21/chartex" xmlns:cx3="http://schemas.microsoft.com/office/drawing/2016/5/9/chartex" xmlns:cx4="http://schemas.microsoft.com/office/drawing/2016/5/10/chartex" xmlns:cx5="http://schemas.microsoft.com/office/drawing/2016/5/11/chartex" xmlns:cx6="http://schemas.microsoft.com/office/drawing/2016/5/12/chartex" xmlns:cx7="http://schemas.microsoft.com/office/drawing/2016/5/13/chartex" xmlns:cx8="http://schemas.microsoft.com/office/drawing/2016/5/14/chartex" xmlns:mc="http://schemas.openxmlformats.org/markup-compatibility/2006" xmlns:aink="http://schemas.microsoft.com/office/drawing/2016/ink" xmlns:am3d="http://schemas.microsoft.com/office/drawing/2017/model3d" xmlns:o="urn:schemas-microsoft-com:office:office" xmlns:oel="http://schemas.microsoft.com/office/2019/extlst" xmlns:r="http://schemas.openxmlformats.org/officeDocument/2006/relationships" xmlns:m="http://schemas.openxmlformats.org/officeDocument/2006/math" xmlns:v="urn:schemas-microsoft-com:vml" xmlns:wp14="http://schemas.microsoft.com/office/word/2010/wordprocessingDrawing" xmlns:wp="http://schemas.openxmlformats.org/drawingml/2006/wordprocessingDrawing" xmlns:w10="urn:schemas-microsoft-com:office:word" xmlns:w="http://schemas.openxmlformats.org/wordprocessingml/2006/main" xmlns:w14="http://schemas.microsoft.com/office/word/2010/wordml" xmlns:w15="http://schemas.microsoft.com/office/word/2012/wordml" xmlns:w16cex="http://schemas.microsoft.com/office/word/2018/wordml/cex" xmlns:w16cid="http://schemas.microsoft.com/office/word/2016/wordml/cid" xmlns:w16="http://schemas.microsoft.com/office/word/2018/wordml" xmlns:w16sdtdh="http://schemas.microsoft.com/office/word/2020/wordml/sdtdatahash" xmlns:w16se="http://schemas.microsoft.com/office/word/2015/wordml/symex" xmlns:wpg="http://schemas.microsoft.com/office/word/2010/wordprocessingGroup" xmlns:wpi="http://schemas.microsoft.com/office/word/2010/wordprocessingInk" xmlns:wne="http://schemas.microsoft.com/office/word/2006/wordml" xmlns:wps="http://schemas.microsoft.com/office/word/2010/wordprocessingShape" mc:Ignorable="w14 w15 w16se w16cid w16 w16cex w16sdtdh wp14">
+<w:footnotes xmlns:wpc="http://schemas.microsoft.com/office/word/2010/wordprocessingCanvas" xmlns:cx="http://schemas.microsoft.com/office/drawing/2014/chartex" xmlns:cx1="http://schemas.microsoft.com/office/drawing/2015/9/8/chartex" xmlns:cx2="http://schemas.microsoft.com/office/drawing/2015/10/21/chartex" xmlns:cx3="http://schemas.microsoft.com/office/drawing/2016/5/9/chartex" xmlns:cx4="http://schemas.microsoft.com/office/drawing/2016/5/10/chartex" xmlns:cx5="http://schemas.microsoft.com/office/drawing/2016/5/11/chartex" xmlns:cx6="http://schemas.microsoft.com/office/drawing/2016/5/12/chartex" xmlns:cx7="http://schemas.microsoft.com/office/drawing/2016/5/13/chartex" xmlns:cx8="http://schemas.microsoft.com/office/drawing/2016/5/14/chartex" xmlns:mc="http://schemas.openxmlformats.org/markup-compatibility/2006" xmlns:aink="http://schemas.microsoft.com/office/drawing/2016/ink" xmlns:am3d="http://schemas.microsoft.com/office/drawing/2017/model3d" xmlns:o="urn:schemas-microsoft-com:office:office" xmlns:oel="http://schemas.microsoft.com/office/2019/extlst" xmlns:r="http://schemas.openxmlformats.org/officeDocument/2006/relationships" xmlns:m="http://schemas.openxmlformats.org/officeDocument/2006/math" xmlns:v="urn:schemas-microsoft-com:vml" xmlns:wp14="http://schemas.microsoft.com/office/word/2010/wordprocessingDrawing" xmlns:wp="http://schemas.openxmlformats.org/drawingml/2006/wordprocessingDrawing" xmlns:w10="urn:schemas-microsoft-com:office:word" xmlns:w="http://schemas.openxmlformats.org/wordprocessingml/2006/main" xmlns:w14="http://schemas.microsoft.com/office/word/2010/wordml" xmlns:w15="http://schemas.microsoft.com/office/word/2012/wordml" xmlns:w16cex="http://schemas.microsoft.com/office/word/2018/wordml/cex" xmlns:w16cid="http://schemas.microsoft.com/office/word/2016/wordml/cid" xmlns:w16="http://schemas.microsoft.com/office/word/2018/wordml" xmlns:w16du="http://schemas.microsoft.com/office/word/2023/wordml/word16du" xmlns:w16sdtdh="http://schemas.microsoft.com/office/word/2020/wordml/sdtdatahash" xmlns:w16se="http://schemas.microsoft.com/office/word/2015/wordml/symex" xmlns:wpg="http://schemas.microsoft.com/office/word/2010/wordprocessingGroup" xmlns:wpi="http://schemas.microsoft.com/office/word/2010/wordprocessingInk" xmlns:wne="http://schemas.microsoft.com/office/word/2006/wordml" xmlns:wps="http://schemas.microsoft.com/office/word/2010/wordprocessingShape" mc:Ignorable="w14 w15 w16se w16cid w16 w16cex w16sdtdh w16du wp14">
   <w:footnote w:type="separator" w:id="-1">
     <w:p>
       <w:r>
@@ -974,7 +1112,7 @@
 </file>
 
 <file path=word/header1.xml><?xml version="1.0" encoding="utf-8"?>
-<w:hdr xmlns:wpc="http://schemas.microsoft.com/office/word/2010/wordprocessingCanvas" xmlns:cx="http://schemas.microsoft.com/office/drawing/2014/chartex" xmlns:cx1="http://schemas.microsoft.com/office/drawing/2015/9/8/chartex" xmlns:cx2="http://schemas.microsoft.com/office/drawing/2015/10/21/chartex" xmlns:cx3="http://schemas.microsoft.com/office/drawing/2016/5/9/chartex" xmlns:cx4="http://schemas.microsoft.com/office/drawing/2016/5/10/chartex" xmlns:cx5="http://schemas.microsoft.com/office/drawing/2016/5/11/chartex" xmlns:cx6="http://schemas.microsoft.com/office/drawing/2016/5/12/chartex" xmlns:cx7="http://schemas.microsoft.com/office/drawing/2016/5/13/chartex" xmlns:cx8="http://schemas.microsoft.com/office/drawing/2016/5/14/chartex" xmlns:mc="http://schemas.openxmlformats.org/markup-compatibility/2006" xmlns:aink="http://schemas.microsoft.com/office/drawing/2016/ink" xmlns:am3d="http://schemas.microsoft.com/office/drawing/2017/model3d" xmlns:o="urn:schemas-microsoft-com:office:office" xmlns:oel="http://schemas.microsoft.com/office/2019/extlst" xmlns:r="http://schemas.openxmlformats.org/officeDocument/2006/relationships" xmlns:m="http://schemas.openxmlformats.org/officeDocument/2006/math" xmlns:v="urn:schemas-microsoft-com:vml" xmlns:wp14="http://schemas.microsoft.com/office/word/2010/wordprocessingDrawing" xmlns:wp="http://schemas.openxmlformats.org/drawingml/2006/wordprocessingDrawing" xmlns:w10="urn:schemas-microsoft-com:office:word" xmlns:w="http://schemas.openxmlformats.org/wordprocessingml/2006/main" xmlns:w14="http://schemas.microsoft.com/office/word/2010/wordml" xmlns:w15="http://schemas.microsoft.com/office/word/2012/wordml" xmlns:w16cex="http://schemas.microsoft.com/office/word/2018/wordml/cex" xmlns:w16cid="http://schemas.microsoft.com/office/word/2016/wordml/cid" xmlns:w16="http://schemas.microsoft.com/office/word/2018/wordml" xmlns:w16sdtdh="http://schemas.microsoft.com/office/word/2020/wordml/sdtdatahash" xmlns:w16se="http://schemas.microsoft.com/office/word/2015/wordml/symex" xmlns:wpg="http://schemas.microsoft.com/office/word/2010/wordprocessingGroup" xmlns:wpi="http://schemas.microsoft.com/office/word/2010/wordprocessingInk" xmlns:wne="http://schemas.microsoft.com/office/word/2006/wordml" xmlns:wps="http://schemas.microsoft.com/office/word/2010/wordprocessingShape" mc:Ignorable="w14 w15 w16se w16cid w16 w16cex w16sdtdh wp14">
+<w:hdr xmlns:wpc="http://schemas.microsoft.com/office/word/2010/wordprocessingCanvas" xmlns:cx="http://schemas.microsoft.com/office/drawing/2014/chartex" xmlns:cx1="http://schemas.microsoft.com/office/drawing/2015/9/8/chartex" xmlns:cx2="http://schemas.microsoft.com/office/drawing/2015/10/21/chartex" xmlns:cx3="http://schemas.microsoft.com/office/drawing/2016/5/9/chartex" xmlns:cx4="http://schemas.microsoft.com/office/drawing/2016/5/10/chartex" xmlns:cx5="http://schemas.microsoft.com/office/drawing/2016/5/11/chartex" xmlns:cx6="http://schemas.microsoft.com/office/drawing/2016/5/12/chartex" xmlns:cx7="http://schemas.microsoft.com/office/drawing/2016/5/13/chartex" xmlns:cx8="http://schemas.microsoft.com/office/drawing/2016/5/14/chartex" xmlns:mc="http://schemas.openxmlformats.org/markup-compatibility/2006" xmlns:aink="http://schemas.microsoft.com/office/drawing/2016/ink" xmlns:am3d="http://schemas.microsoft.com/office/drawing/2017/model3d" xmlns:o="urn:schemas-microsoft-com:office:office" xmlns:oel="http://schemas.microsoft.com/office/2019/extlst" xmlns:r="http://schemas.openxmlformats.org/officeDocument/2006/relationships" xmlns:m="http://schemas.openxmlformats.org/officeDocument/2006/math" xmlns:v="urn:schemas-microsoft-com:vml" xmlns:wp14="http://schemas.microsoft.com/office/word/2010/wordprocessingDrawing" xmlns:wp="http://schemas.openxmlformats.org/drawingml/2006/wordprocessingDrawing" xmlns:w10="urn:schemas-microsoft-com:office:word" xmlns:w="http://schemas.openxmlformats.org/wordprocessingml/2006/main" xmlns:w14="http://schemas.microsoft.com/office/word/2010/wordml" xmlns:w15="http://schemas.microsoft.com/office/word/2012/wordml" xmlns:w16cex="http://schemas.microsoft.com/office/word/2018/wordml/cex" xmlns:w16cid="http://schemas.microsoft.com/office/word/2016/wordml/cid" xmlns:w16="http://schemas.microsoft.com/office/word/2018/wordml" xmlns:w16du="http://schemas.microsoft.com/office/word/2023/wordml/word16du" xmlns:w16sdtdh="http://schemas.microsoft.com/office/word/2020/wordml/sdtdatahash" xmlns:w16se="http://schemas.microsoft.com/office/word/2015/wordml/symex" xmlns:wpg="http://schemas.microsoft.com/office/word/2010/wordprocessingGroup" xmlns:wpi="http://schemas.microsoft.com/office/word/2010/wordprocessingInk" xmlns:wne="http://schemas.microsoft.com/office/word/2006/wordml" xmlns:wps="http://schemas.microsoft.com/office/word/2010/wordprocessingShape" mc:Ignorable="w14 w15 w16se w16cid w16 w16cex w16sdtdh w16du wp14">
   <w:sdt>
     <w:sdtPr>
       <w:id w:val="571086498"/>
@@ -992,79 +1130,7 @@
       <w:p>
         <w:pPr>
           <w:pStyle w:val="Header"/>
-          <w:jc w:val="right"/>
         </w:pPr>
-        <w:r>
-          <w:rPr>
-            <w:rFonts w:ascii="Ebrima" w:hAnsi="Ebrima"/>
-            <w:noProof/>
-            <w:color w:val="FFFFFF" w:themeColor="background1"/>
-            <w:sz w:val="22"/>
-            <w:szCs w:val="22"/>
-          </w:rPr>
-          <w:drawing>
-            <wp:anchor distT="0" distB="0" distL="114300" distR="114300" simplePos="0" relativeHeight="251660288" behindDoc="1" locked="0" layoutInCell="1" allowOverlap="1" wp14:anchorId="6FAE6E03" wp14:editId="5E164988">
-              <wp:simplePos x="0" y="0"/>
-              <wp:positionH relativeFrom="column">
-                <wp:posOffset>4884259</wp:posOffset>
-              </wp:positionH>
-              <wp:positionV relativeFrom="paragraph">
-                <wp:posOffset>-285750</wp:posOffset>
-              </wp:positionV>
-              <wp:extent cx="1706245" cy="1036955"/>
-              <wp:effectExtent l="0" t="0" r="0" b="0"/>
-              <wp:wrapNone/>
-              <wp:docPr id="4" name="Picture 4" descr="A blue and white rectangle&#10;&#10;Description automatically generated"/>
-              <wp:cNvGraphicFramePr>
-                <a:graphicFrameLocks xmlns:a="http://schemas.openxmlformats.org/drawingml/2006/main" noChangeAspect="1"/>
-              </wp:cNvGraphicFramePr>
-              <a:graphic xmlns:a="http://schemas.openxmlformats.org/drawingml/2006/main">
-                <a:graphicData uri="http://schemas.openxmlformats.org/drawingml/2006/picture">
-                  <pic:pic xmlns:pic="http://schemas.openxmlformats.org/drawingml/2006/picture">
-                    <pic:nvPicPr>
-                      <pic:cNvPr id="4" name="Picture 4" descr="A blue and white rectangle&#10;&#10;Description automatically generated"/>
-                      <pic:cNvPicPr>
-                        <a:picLocks noChangeAspect="1" noChangeArrowheads="1"/>
-                      </pic:cNvPicPr>
-                    </pic:nvPicPr>
-                    <pic:blipFill>
-                      <a:blip r:embed="rId1">
-                        <a:extLst>
-                          <a:ext uri="{28A0092B-C50C-407E-A947-70E740481C1C}">
-                            <a14:useLocalDpi xmlns:a14="http://schemas.microsoft.com/office/drawing/2010/main" val="0"/>
-                          </a:ext>
-                        </a:extLst>
-                      </a:blip>
-                      <a:srcRect/>
-                      <a:stretch>
-                        <a:fillRect/>
-                      </a:stretch>
-                    </pic:blipFill>
-                    <pic:spPr bwMode="auto">
-                      <a:xfrm>
-                        <a:off x="0" y="0"/>
-                        <a:ext cx="1706245" cy="1036955"/>
-                      </a:xfrm>
-                      <a:prstGeom prst="rect">
-                        <a:avLst/>
-                      </a:prstGeom>
-                      <a:noFill/>
-                      <a:ln>
-                        <a:noFill/>
-                      </a:ln>
-                    </pic:spPr>
-                  </pic:pic>
-                </a:graphicData>
-              </a:graphic>
-              <wp14:sizeRelH relativeFrom="page">
-                <wp14:pctWidth>0</wp14:pctWidth>
-              </wp14:sizeRelH>
-              <wp14:sizeRelV relativeFrom="page">
-                <wp14:pctHeight>0</wp14:pctHeight>
-              </wp14:sizeRelV>
-            </wp:anchor>
-          </w:drawing>
-        </w:r>
         <w:r>
           <w:rPr>
             <w:rFonts w:ascii="Ebrima" w:hAnsi="Ebrima"/>
@@ -1124,7 +1190,7 @@
 </file>
 
 <file path=word/numbering.xml><?xml version="1.0" encoding="utf-8"?>
-<w:numbering xmlns:wpc="http://schemas.microsoft.com/office/word/2010/wordprocessingCanvas" xmlns:cx="http://schemas.microsoft.com/office/drawing/2014/chartex" xmlns:cx1="http://schemas.microsoft.com/office/drawing/2015/9/8/chartex" xmlns:cx2="http://schemas.microsoft.com/office/drawing/2015/10/21/chartex" xmlns:cx3="http://schemas.microsoft.com/office/drawing/2016/5/9/chartex" xmlns:cx4="http://schemas.microsoft.com/office/drawing/2016/5/10/chartex" xmlns:cx5="http://schemas.microsoft.com/office/drawing/2016/5/11/chartex" xmlns:cx6="http://schemas.microsoft.com/office/drawing/2016/5/12/chartex" xmlns:cx7="http://schemas.microsoft.com/office/drawing/2016/5/13/chartex" xmlns:cx8="http://schemas.microsoft.com/office/drawing/2016/5/14/chartex" xmlns:mc="http://schemas.openxmlformats.org/markup-compatibility/2006" xmlns:aink="http://schemas.microsoft.com/office/drawing/2016/ink" xmlns:am3d="http://schemas.microsoft.com/office/drawing/2017/model3d" xmlns:o="urn:schemas-microsoft-com:office:office" xmlns:oel="http://schemas.microsoft.com/office/2019/extlst" xmlns:r="http://schemas.openxmlformats.org/officeDocument/2006/relationships" xmlns:m="http://schemas.openxmlformats.org/officeDocument/2006/math" xmlns:v="urn:schemas-microsoft-com:vml" xmlns:wp14="http://schemas.microsoft.com/office/word/2010/wordprocessingDrawing" xmlns:wp="http://schemas.openxmlformats.org/drawingml/2006/wordprocessingDrawing" xmlns:w10="urn:schemas-microsoft-com:office:word" xmlns:w="http://schemas.openxmlformats.org/wordprocessingml/2006/main" xmlns:w14="http://schemas.microsoft.com/office/word/2010/wordml" xmlns:w15="http://schemas.microsoft.com/office/word/2012/wordml" xmlns:w16cex="http://schemas.microsoft.com/office/word/2018/wordml/cex" xmlns:w16cid="http://schemas.microsoft.com/office/word/2016/wordml/cid" xmlns:w16="http://schemas.microsoft.com/office/word/2018/wordml" xmlns:w16sdtdh="http://schemas.microsoft.com/office/word/2020/wordml/sdtdatahash" xmlns:w16se="http://schemas.microsoft.com/office/word/2015/wordml/symex" xmlns:wpg="http://schemas.microsoft.com/office/word/2010/wordprocessingGroup" xmlns:wpi="http://schemas.microsoft.com/office/word/2010/wordprocessingInk" xmlns:wne="http://schemas.microsoft.com/office/word/2006/wordml" xmlns:wps="http://schemas.microsoft.com/office/word/2010/wordprocessingShape" mc:Ignorable="w14 w15 w16se w16cid w16 w16cex w16sdtdh wp14">
+<w:numbering xmlns:wpc="http://schemas.microsoft.com/office/word/2010/wordprocessingCanvas" xmlns:cx="http://schemas.microsoft.com/office/drawing/2014/chartex" xmlns:cx1="http://schemas.microsoft.com/office/drawing/2015/9/8/chartex" xmlns:cx2="http://schemas.microsoft.com/office/drawing/2015/10/21/chartex" xmlns:cx3="http://schemas.microsoft.com/office/drawing/2016/5/9/chartex" xmlns:cx4="http://schemas.microsoft.com/office/drawing/2016/5/10/chartex" xmlns:cx5="http://schemas.microsoft.com/office/drawing/2016/5/11/chartex" xmlns:cx6="http://schemas.microsoft.com/office/drawing/2016/5/12/chartex" xmlns:cx7="http://schemas.microsoft.com/office/drawing/2016/5/13/chartex" xmlns:cx8="http://schemas.microsoft.com/office/drawing/2016/5/14/chartex" xmlns:mc="http://schemas.openxmlformats.org/markup-compatibility/2006" xmlns:aink="http://schemas.microsoft.com/office/drawing/2016/ink" xmlns:am3d="http://schemas.microsoft.com/office/drawing/2017/model3d" xmlns:o="urn:schemas-microsoft-com:office:office" xmlns:oel="http://schemas.microsoft.com/office/2019/extlst" xmlns:r="http://schemas.openxmlformats.org/officeDocument/2006/relationships" xmlns:m="http://schemas.openxmlformats.org/officeDocument/2006/math" xmlns:v="urn:schemas-microsoft-com:vml" xmlns:wp14="http://schemas.microsoft.com/office/word/2010/wordprocessingDrawing" xmlns:wp="http://schemas.openxmlformats.org/drawingml/2006/wordprocessingDrawing" xmlns:w10="urn:schemas-microsoft-com:office:word" xmlns:w="http://schemas.openxmlformats.org/wordprocessingml/2006/main" xmlns:w14="http://schemas.microsoft.com/office/word/2010/wordml" xmlns:w15="http://schemas.microsoft.com/office/word/2012/wordml" xmlns:w16cex="http://schemas.microsoft.com/office/word/2018/wordml/cex" xmlns:w16cid="http://schemas.microsoft.com/office/word/2016/wordml/cid" xmlns:w16="http://schemas.microsoft.com/office/word/2018/wordml" xmlns:w16du="http://schemas.microsoft.com/office/word/2023/wordml/word16du" xmlns:w16sdtdh="http://schemas.microsoft.com/office/word/2020/wordml/sdtdatahash" xmlns:w16se="http://schemas.microsoft.com/office/word/2015/wordml/symex" xmlns:wpg="http://schemas.microsoft.com/office/word/2010/wordprocessingGroup" xmlns:wpi="http://schemas.microsoft.com/office/word/2010/wordprocessingInk" xmlns:wne="http://schemas.microsoft.com/office/word/2006/wordml" xmlns:wps="http://schemas.microsoft.com/office/word/2010/wordprocessingShape" mc:Ignorable="w14 w15 w16se w16cid w16 w16cex w16sdtdh w16du wp14">
   <w:abstractNum w:abstractNumId="0" w15:restartNumberingAfterBreak="0">
     <w:nsid w:val="0000A990"/>
     <w:multiLevelType w:val="multilevel"/>
@@ -1205,7 +1271,7 @@
   <w:abstractNum w:abstractNumId="1" w15:restartNumberingAfterBreak="0">
     <w:nsid w:val="41F50627"/>
     <w:multiLevelType w:val="multilevel"/>
-    <w:tmpl w:val="10090025"/>
+    <w:tmpl w:val="C64829CE"/>
     <w:lvl w:ilvl="0">
       <w:start w:val="1"/>
       <w:numFmt w:val="decimal"/>
@@ -1307,7 +1373,7 @@
 </file>
 
 <file path=word/styles.xml><?xml version="1.0" encoding="utf-8"?>
-<w:styles xmlns:mc="http://schemas.openxmlformats.org/markup-compatibility/2006" xmlns:r="http://schemas.openxmlformats.org/officeDocument/2006/relationships" xmlns:w="http://schemas.openxmlformats.org/wordprocessingml/2006/main" xmlns:w14="http://schemas.microsoft.com/office/word/2010/wordml" xmlns:w15="http://schemas.microsoft.com/office/word/2012/wordml" xmlns:w16cex="http://schemas.microsoft.com/office/word/2018/wordml/cex" xmlns:w16cid="http://schemas.microsoft.com/office/word/2016/wordml/cid" xmlns:w16="http://schemas.microsoft.com/office/word/2018/wordml" xmlns:w16sdtdh="http://schemas.microsoft.com/office/word/2020/wordml/sdtdatahash" xmlns:w16se="http://schemas.microsoft.com/office/word/2015/wordml/symex" mc:Ignorable="w14 w15 w16se w16cid w16 w16cex w16sdtdh">
+<w:styles xmlns:mc="http://schemas.openxmlformats.org/markup-compatibility/2006" xmlns:r="http://schemas.openxmlformats.org/officeDocument/2006/relationships" xmlns:w="http://schemas.openxmlformats.org/wordprocessingml/2006/main" xmlns:w14="http://schemas.microsoft.com/office/word/2010/wordml" xmlns:w15="http://schemas.microsoft.com/office/word/2012/wordml" xmlns:w16cex="http://schemas.microsoft.com/office/word/2018/wordml/cex" xmlns:w16cid="http://schemas.microsoft.com/office/word/2016/wordml/cid" xmlns:w16="http://schemas.microsoft.com/office/word/2018/wordml" xmlns:w16du="http://schemas.microsoft.com/office/word/2023/wordml/word16du" xmlns:w16sdtdh="http://schemas.microsoft.com/office/word/2020/wordml/sdtdatahash" xmlns:w16se="http://schemas.microsoft.com/office/word/2015/wordml/symex" mc:Ignorable="w14 w15 w16se w16cid w16 w16cex w16sdtdh w16du">
   <w:docDefaults>
     <w:rPrDefault>
       <w:rPr>
@@ -1328,6 +1394,7 @@
     <w:lsdException w:name="toc 2" w:uiPriority="39"/>
     <w:lsdException w:name="toc 3" w:uiPriority="39"/>
     <w:lsdException w:name="header" w:uiPriority="99"/>
+    <w:lsdException w:name="footer" w:uiPriority="99"/>
     <w:lsdException w:name="Hyperlink" w:uiPriority="99"/>
     <w:lsdException w:name="Normal Table" w:semiHidden="1" w:unhideWhenUsed="1"/>
     <w:lsdException w:name="Table Simple 1" w:semiHidden="1" w:unhideWhenUsed="1"/>
@@ -1582,7 +1649,7 @@
     <w:next w:val="BodyText"/>
     <w:uiPriority w:val="9"/>
     <w:qFormat/>
-    <w:rsid w:val="00A73B0B"/>
+    <w:rsid w:val="00800E2F"/>
     <w:pPr>
       <w:keepNext/>
       <w:keepLines/>
@@ -1598,7 +1665,7 @@
       <w:rFonts w:ascii="Ebrima" w:eastAsiaTheme="majorEastAsia" w:hAnsi="Ebrima" w:cstheme="majorBidi"/>
       <w:b/>
       <w:bCs/>
-      <w:color w:val="1CADE4" w:themeColor="accent1"/>
+      <w:color w:val="04A6E5"/>
       <w:sz w:val="28"/>
       <w:szCs w:val="28"/>
     </w:rPr>
@@ -1610,7 +1677,7 @@
     <w:uiPriority w:val="9"/>
     <w:unhideWhenUsed/>
     <w:qFormat/>
-    <w:rsid w:val="00A73B0B"/>
+    <w:rsid w:val="00800E2F"/>
     <w:pPr>
       <w:keepNext/>
       <w:keepLines/>
@@ -1627,7 +1694,7 @@
       <w:rFonts w:ascii="Ebrima" w:eastAsiaTheme="majorEastAsia" w:hAnsi="Ebrima" w:cstheme="majorBidi"/>
       <w:b/>
       <w:bCs/>
-      <w:color w:val="1CADE4" w:themeColor="accent1"/>
+      <w:color w:val="04A6E5"/>
     </w:rPr>
   </w:style>
   <w:style w:type="paragraph" w:styleId="Heading3">
@@ -1637,7 +1704,7 @@
     <w:uiPriority w:val="9"/>
     <w:unhideWhenUsed/>
     <w:qFormat/>
-    <w:rsid w:val="00EC1F09"/>
+    <w:rsid w:val="00800E2F"/>
     <w:pPr>
       <w:keepNext/>
       <w:keepLines/>
@@ -1653,7 +1720,7 @@
       <w:rFonts w:ascii="Ebrima" w:eastAsiaTheme="majorEastAsia" w:hAnsi="Ebrima" w:cstheme="majorBidi"/>
       <w:b/>
       <w:bCs/>
-      <w:color w:val="1CADE4" w:themeColor="accent1"/>
+      <w:color w:val="04A6E5"/>
       <w:sz w:val="22"/>
       <w:szCs w:val="22"/>
     </w:rPr>
@@ -1859,19 +1926,19 @@
     <w:basedOn w:val="Normal"/>
     <w:next w:val="BodyText"/>
     <w:qFormat/>
+    <w:rsid w:val="00800E2F"/>
     <w:pPr>
       <w:keepNext/>
       <w:keepLines/>
       <w:spacing w:before="480" w:after="240"/>
-      <w:jc w:val="center"/>
-    </w:pPr>
-    <w:rPr>
-      <w:rFonts w:asciiTheme="majorHAnsi" w:eastAsiaTheme="majorEastAsia" w:hAnsiTheme="majorHAnsi" w:cstheme="majorBidi"/>
+    </w:pPr>
+    <w:rPr>
+      <w:rFonts w:ascii="Ebrima" w:eastAsiaTheme="majorEastAsia" w:hAnsi="Ebrima" w:cstheme="majorBidi"/>
       <w:b/>
       <w:bCs/>
-      <w:color w:val="137AA2" w:themeColor="accent1" w:themeShade="B5"/>
-      <w:sz w:val="36"/>
-      <w:szCs w:val="36"/>
+      <w:color w:val="04A6E5"/>
+      <w:sz w:val="56"/>
+      <w:szCs w:val="56"/>
     </w:rPr>
   </w:style>
   <w:style w:type="paragraph" w:styleId="Subtitle">
@@ -1962,8 +2029,9 @@
     <w:semiHidden/>
     <w:unhideWhenUsed/>
     <w:qFormat/>
-    <w:rsid w:val="00D86592"/>
-    <w:pPr>
+    <w:rsid w:val="00C11094"/>
+    <w:pPr>
+      <w:spacing w:after="240"/>
       <w:jc w:val="center"/>
     </w:pPr>
     <w:rPr>
@@ -2460,7 +2528,7 @@
     <w:next w:val="Normal"/>
     <w:autoRedefine/>
     <w:uiPriority w:val="39"/>
-    <w:rsid w:val="00B46CB4"/>
+    <w:rsid w:val="003E49B2"/>
     <w:pPr>
       <w:spacing w:after="100"/>
     </w:pPr>
@@ -2475,7 +2543,7 @@
     <w:next w:val="Normal"/>
     <w:autoRedefine/>
     <w:uiPriority w:val="39"/>
-    <w:rsid w:val="00B46CB4"/>
+    <w:rsid w:val="003E49B2"/>
     <w:pPr>
       <w:spacing w:after="100"/>
       <w:ind w:left="240"/>
@@ -2491,7 +2559,7 @@
     <w:next w:val="Normal"/>
     <w:autoRedefine/>
     <w:uiPriority w:val="39"/>
-    <w:rsid w:val="00B46CB4"/>
+    <w:rsid w:val="003E49B2"/>
     <w:pPr>
       <w:spacing w:after="100"/>
       <w:ind w:left="480"/>
@@ -2526,6 +2594,7 @@
     <w:name w:val="footer"/>
     <w:basedOn w:val="Normal"/>
     <w:link w:val="FooterChar"/>
+    <w:uiPriority w:val="99"/>
     <w:rsid w:val="000766DA"/>
     <w:pPr>
       <w:tabs>
@@ -2539,6 +2608,7 @@
     <w:name w:val="Footer Char"/>
     <w:basedOn w:val="DefaultParagraphFont"/>
     <w:link w:val="Footer"/>
+    <w:uiPriority w:val="99"/>
     <w:rsid w:val="000766DA"/>
   </w:style>
   <w:style w:type="character" w:styleId="UnresolvedMention">

</xml_diff>